<commit_message>
Paste Rephrased data of fridges&washing in electronics
</commit_message>
<xml_diff>
--- a/images/electronics/fans&airconditions/fans.docx
+++ b/images/electronics/fans&airconditions/fans.docx
@@ -717,6 +717,14 @@
                 <w:sz w:val="26"/>
                 <w:szCs w:val="26"/>
               </w:rPr>
+              <w:t>-</w:t>
+            </w:r>
+            <w:r>
+              <w:rPr>
+                <w:rFonts w:ascii="Leelawadee" w:hAnsi="Leelawadee" w:cs="Leelawadee"/>
+                <w:sz w:val="26"/>
+                <w:szCs w:val="26"/>
+              </w:rPr>
               <w:t>Stylish design that complements any decor.</w:t>
             </w:r>
           </w:p>
@@ -734,6 +742,14 @@
                 <w:sz w:val="26"/>
                 <w:szCs w:val="26"/>
               </w:rPr>
+              <w:t>-</w:t>
+            </w:r>
+            <w:r>
+              <w:rPr>
+                <w:rFonts w:ascii="Leelawadee" w:hAnsi="Leelawadee" w:cs="Leelawadee"/>
+                <w:sz w:val="26"/>
+                <w:szCs w:val="26"/>
+              </w:rPr>
               <w:t>Energy-efficient with low power consumption.</w:t>
             </w:r>
           </w:p>
@@ -751,6 +767,14 @@
                 <w:sz w:val="26"/>
                 <w:szCs w:val="26"/>
               </w:rPr>
+              <w:t>-</w:t>
+            </w:r>
+            <w:r>
+              <w:rPr>
+                <w:rFonts w:ascii="Leelawadee" w:hAnsi="Leelawadee" w:cs="Leelawadee"/>
+                <w:sz w:val="26"/>
+                <w:szCs w:val="26"/>
+              </w:rPr>
               <w:t>Ultra-quiet operation.</w:t>
             </w:r>
           </w:p>
@@ -768,6 +792,14 @@
                 <w:sz w:val="26"/>
                 <w:szCs w:val="26"/>
               </w:rPr>
+              <w:t>-</w:t>
+            </w:r>
+            <w:r>
+              <w:rPr>
+                <w:rFonts w:ascii="Leelawadee" w:hAnsi="Leelawadee" w:cs="Leelawadee"/>
+                <w:sz w:val="26"/>
+                <w:szCs w:val="26"/>
+              </w:rPr>
               <w:t>Sleek LCD wireless remote controller with strong transmission capability.</w:t>
             </w:r>
           </w:p>
@@ -785,6 +817,14 @@
                 <w:sz w:val="26"/>
                 <w:szCs w:val="26"/>
               </w:rPr>
+              <w:t>-</w:t>
+            </w:r>
+            <w:r>
+              <w:rPr>
+                <w:rFonts w:ascii="Leelawadee" w:hAnsi="Leelawadee" w:cs="Leelawadee"/>
+                <w:sz w:val="26"/>
+                <w:szCs w:val="26"/>
+              </w:rPr>
               <w:t>Advanced PC board technology for complete control.</w:t>
             </w:r>
           </w:p>
@@ -802,6 +842,14 @@
                 <w:sz w:val="26"/>
                 <w:szCs w:val="26"/>
               </w:rPr>
+              <w:t>-</w:t>
+            </w:r>
+            <w:r>
+              <w:rPr>
+                <w:rFonts w:ascii="Leelawadee" w:hAnsi="Leelawadee" w:cs="Leelawadee"/>
+                <w:sz w:val="26"/>
+                <w:szCs w:val="26"/>
+              </w:rPr>
               <w:t>"DRY" mode uses computerized dehumidification to reduce water vapor.</w:t>
             </w:r>
           </w:p>
@@ -819,6 +867,14 @@
                 <w:sz w:val="26"/>
                 <w:szCs w:val="26"/>
               </w:rPr>
+              <w:t>-</w:t>
+            </w:r>
+            <w:r>
+              <w:rPr>
+                <w:rFonts w:ascii="Leelawadee" w:hAnsi="Leelawadee" w:cs="Leelawadee"/>
+                <w:sz w:val="26"/>
+                <w:szCs w:val="26"/>
+              </w:rPr>
               <w:t>"SLEEP" mode creates an optimal sleeping environment while conserving energy.</w:t>
             </w:r>
           </w:p>
@@ -836,6 +892,14 @@
                 <w:sz w:val="26"/>
                 <w:szCs w:val="26"/>
               </w:rPr>
+              <w:t>-</w:t>
+            </w:r>
+            <w:r>
+              <w:rPr>
+                <w:rFonts w:ascii="Leelawadee" w:hAnsi="Leelawadee" w:cs="Leelawadee"/>
+                <w:sz w:val="26"/>
+                <w:szCs w:val="26"/>
+              </w:rPr>
               <w:t>24-hour programmable timer to manage unit operation.</w:t>
             </w:r>
           </w:p>
@@ -847,6 +911,14 @@
                 <w:szCs w:val="26"/>
               </w:rPr>
             </w:pPr>
+            <w:r>
+              <w:rPr>
+                <w:rFonts w:ascii="Leelawadee" w:hAnsi="Leelawadee" w:cs="Leelawadee"/>
+                <w:sz w:val="26"/>
+                <w:szCs w:val="26"/>
+              </w:rPr>
+              <w:t>-</w:t>
+            </w:r>
             <w:r>
               <w:rPr>
                 <w:rFonts w:ascii="Leelawadee" w:hAnsi="Leelawadee" w:cs="Leelawadee"/>
@@ -1023,41 +1095,40 @@
                 <w:sz w:val="24"/>
                 <w:szCs w:val="24"/>
               </w:rPr>
-              <w:t>Model Number: SWF182.</w:t>
-            </w:r>
-          </w:p>
-          <w:p>
-            <w:pPr>
+              <w:t>-</w:t>
+            </w:r>
+            <w:r>
               <w:rPr>
                 <w:rFonts w:ascii="Leelawadee" w:hAnsi="Leelawadee" w:cs="Leelawadee"/>
                 <w:sz w:val="24"/>
                 <w:szCs w:val="24"/>
               </w:rPr>
-            </w:pPr>
-            <w:r>
+              <w:t>Model Number: SWF182.</w:t>
+            </w:r>
+          </w:p>
+          <w:p>
+            <w:pPr>
               <w:rPr>
                 <w:rFonts w:ascii="Leelawadee" w:hAnsi="Leelawadee" w:cs="Leelawadee"/>
                 <w:sz w:val="24"/>
                 <w:szCs w:val="24"/>
               </w:rPr>
-              <w:t>User-Friendly Operation for Speed and Rotation Settings, 18 Inch.</w:t>
-            </w:r>
-          </w:p>
-          <w:p>
-            <w:pPr>
+            </w:pPr>
+            <w:r>
               <w:rPr>
                 <w:rFonts w:ascii="Leelawadee" w:hAnsi="Leelawadee" w:cs="Leelawadee"/>
                 <w:sz w:val="24"/>
                 <w:szCs w:val="24"/>
               </w:rPr>
-            </w:pPr>
+              <w:t>-</w:t>
+            </w:r>
             <w:r>
               <w:rPr>
                 <w:rFonts w:ascii="Leelawadee" w:hAnsi="Leelawadee" w:cs="Leelawadee"/>
                 <w:sz w:val="24"/>
                 <w:szCs w:val="24"/>
               </w:rPr>
-              <w:t>Stylishly Designed.</w:t>
+              <w:t>User-Friendly Operation for Speed and Rotation Settings, 18 Inch.</w:t>
             </w:r>
           </w:p>
           <w:p>
@@ -1074,34 +1145,83 @@
                 <w:sz w:val="24"/>
                 <w:szCs w:val="24"/>
               </w:rPr>
-              <w:t>Powerful Copper Motor Operates Silently.</w:t>
-            </w:r>
-          </w:p>
-          <w:p>
-            <w:pPr>
+              <w:t>-</w:t>
+            </w:r>
+            <w:r>
               <w:rPr>
                 <w:rFonts w:ascii="Leelawadee" w:hAnsi="Leelawadee" w:cs="Leelawadee"/>
                 <w:sz w:val="24"/>
                 <w:szCs w:val="24"/>
               </w:rPr>
-            </w:pPr>
-            <w:r>
+              <w:t>Stylishly Designed.</w:t>
+            </w:r>
+          </w:p>
+          <w:p>
+            <w:pPr>
               <w:rPr>
                 <w:rFonts w:ascii="Leelawadee" w:hAnsi="Leelawadee" w:cs="Leelawadee"/>
                 <w:sz w:val="24"/>
                 <w:szCs w:val="24"/>
               </w:rPr>
-              <w:t>Three Speed Settings.</w:t>
-            </w:r>
-          </w:p>
-          <w:p>
-            <w:pPr>
+            </w:pPr>
+            <w:r>
               <w:rPr>
                 <w:rFonts w:ascii="Leelawadee" w:hAnsi="Leelawadee" w:cs="Leelawadee"/>
                 <w:sz w:val="24"/>
                 <w:szCs w:val="24"/>
               </w:rPr>
-            </w:pPr>
+              <w:t>-</w:t>
+            </w:r>
+            <w:r>
+              <w:rPr>
+                <w:rFonts w:ascii="Leelawadee" w:hAnsi="Leelawadee" w:cs="Leelawadee"/>
+                <w:sz w:val="24"/>
+                <w:szCs w:val="24"/>
+              </w:rPr>
+              <w:t>Powerful Copper Motor Operates Silently.</w:t>
+            </w:r>
+          </w:p>
+          <w:p>
+            <w:pPr>
+              <w:rPr>
+                <w:rFonts w:ascii="Leelawadee" w:hAnsi="Leelawadee" w:cs="Leelawadee"/>
+                <w:sz w:val="24"/>
+                <w:szCs w:val="24"/>
+              </w:rPr>
+            </w:pPr>
+            <w:r>
+              <w:rPr>
+                <w:rFonts w:ascii="Leelawadee" w:hAnsi="Leelawadee" w:cs="Leelawadee"/>
+                <w:sz w:val="24"/>
+                <w:szCs w:val="24"/>
+              </w:rPr>
+              <w:t>-</w:t>
+            </w:r>
+            <w:r>
+              <w:rPr>
+                <w:rFonts w:ascii="Leelawadee" w:hAnsi="Leelawadee" w:cs="Leelawadee"/>
+                <w:sz w:val="24"/>
+                <w:szCs w:val="24"/>
+              </w:rPr>
+              <w:t>Three Speed Settings.</w:t>
+            </w:r>
+          </w:p>
+          <w:p>
+            <w:pPr>
+              <w:rPr>
+                <w:rFonts w:ascii="Leelawadee" w:hAnsi="Leelawadee" w:cs="Leelawadee"/>
+                <w:sz w:val="24"/>
+                <w:szCs w:val="24"/>
+              </w:rPr>
+            </w:pPr>
+            <w:r>
+              <w:rPr>
+                <w:rFonts w:ascii="Leelawadee" w:hAnsi="Leelawadee" w:cs="Leelawadee"/>
+                <w:sz w:val="24"/>
+                <w:szCs w:val="24"/>
+              </w:rPr>
+              <w:t>-</w:t>
+            </w:r>
             <w:r>
               <w:rPr>
                 <w:rFonts w:ascii="Leelawadee" w:hAnsi="Leelawadee" w:cs="Leelawadee"/>
@@ -2283,6 +2403,14 @@
                 <w:sz w:val="26"/>
                 <w:szCs w:val="26"/>
               </w:rPr>
+              <w:t>-</w:t>
+            </w:r>
+            <w:r>
+              <w:rPr>
+                <w:rFonts w:ascii="Leelawadee" w:hAnsi="Leelawadee" w:cs="Leelawadee"/>
+                <w:sz w:val="26"/>
+                <w:szCs w:val="26"/>
+              </w:rPr>
               <w:t>Number of speeds: 3</w:t>
             </w:r>
             <w:r>
@@ -2308,6 +2436,14 @@
                 <w:sz w:val="26"/>
                 <w:szCs w:val="26"/>
               </w:rPr>
+              <w:t>-</w:t>
+            </w:r>
+            <w:r>
+              <w:rPr>
+                <w:rFonts w:ascii="Leelawadee" w:hAnsi="Leelawadee" w:cs="Leelawadee"/>
+                <w:sz w:val="26"/>
+                <w:szCs w:val="26"/>
+              </w:rPr>
               <w:t>Safe to use</w:t>
             </w:r>
             <w:r>
@@ -2333,6 +2469,14 @@
                 <w:sz w:val="26"/>
                 <w:szCs w:val="26"/>
               </w:rPr>
+              <w:t>-</w:t>
+            </w:r>
+            <w:r>
+              <w:rPr>
+                <w:rFonts w:ascii="Leelawadee" w:hAnsi="Leelawadee" w:cs="Leelawadee"/>
+                <w:sz w:val="26"/>
+                <w:szCs w:val="26"/>
+              </w:rPr>
               <w:t>Very Effective</w:t>
             </w:r>
             <w:r>
@@ -2358,6 +2502,14 @@
                 <w:sz w:val="26"/>
                 <w:szCs w:val="26"/>
               </w:rPr>
+              <w:t>-</w:t>
+            </w:r>
+            <w:r>
+              <w:rPr>
+                <w:rFonts w:ascii="Leelawadee" w:hAnsi="Leelawadee" w:cs="Leelawadee"/>
+                <w:sz w:val="26"/>
+                <w:szCs w:val="26"/>
+              </w:rPr>
               <w:t>Durable design</w:t>
             </w:r>
             <w:r>
@@ -2377,6 +2529,14 @@
                 <w:szCs w:val="26"/>
               </w:rPr>
             </w:pPr>
+            <w:r>
+              <w:rPr>
+                <w:rFonts w:ascii="Leelawadee" w:hAnsi="Leelawadee" w:cs="Leelawadee"/>
+                <w:sz w:val="26"/>
+                <w:szCs w:val="26"/>
+              </w:rPr>
+              <w:t>-</w:t>
+            </w:r>
             <w:r>
               <w:rPr>
                 <w:rFonts w:ascii="Leelawadee" w:hAnsi="Leelawadee" w:cs="Leelawadee"/>
@@ -2579,6 +2739,14 @@
                 <w:szCs w:val="26"/>
               </w:rPr>
             </w:pPr>
+            <w:r>
+              <w:rPr>
+                <w:rFonts w:ascii="Leelawadee" w:hAnsi="Leelawadee" w:cs="Leelawadee"/>
+                <w:sz w:val="26"/>
+                <w:szCs w:val="26"/>
+              </w:rPr>
+              <w:t>-</w:t>
+            </w:r>
             <w:proofErr w:type="spellStart"/>
             <w:r>
               <w:rPr>
@@ -2620,6 +2788,14 @@
                 <w:sz w:val="26"/>
                 <w:szCs w:val="26"/>
               </w:rPr>
+              <w:t>-</w:t>
+            </w:r>
+            <w:r>
+              <w:rPr>
+                <w:rFonts w:ascii="Leelawadee" w:hAnsi="Leelawadee" w:cs="Leelawadee"/>
+                <w:sz w:val="26"/>
+                <w:szCs w:val="26"/>
+              </w:rPr>
               <w:t>Ceiling Fan 3 Blades</w:t>
             </w:r>
             <w:r>
@@ -2645,6 +2821,14 @@
                 <w:sz w:val="26"/>
                 <w:szCs w:val="26"/>
               </w:rPr>
+              <w:t>-</w:t>
+            </w:r>
+            <w:r>
+              <w:rPr>
+                <w:rFonts w:ascii="Leelawadee" w:hAnsi="Leelawadee" w:cs="Leelawadee"/>
+                <w:sz w:val="26"/>
+                <w:szCs w:val="26"/>
+              </w:rPr>
               <w:t>Designed to perfection</w:t>
             </w:r>
             <w:r>
@@ -2664,6 +2848,14 @@
                 <w:szCs w:val="26"/>
               </w:rPr>
             </w:pPr>
+            <w:r>
+              <w:rPr>
+                <w:rFonts w:ascii="Leelawadee" w:hAnsi="Leelawadee" w:cs="Leelawadee"/>
+                <w:sz w:val="26"/>
+                <w:szCs w:val="26"/>
+              </w:rPr>
+              <w:t>-</w:t>
+            </w:r>
             <w:r>
               <w:rPr>
                 <w:rFonts w:ascii="Leelawadee" w:hAnsi="Leelawadee" w:cs="Leelawadee"/>
@@ -2902,6 +3094,14 @@
                 <w:sz w:val="26"/>
                 <w:szCs w:val="26"/>
               </w:rPr>
+              <w:t>-</w:t>
+            </w:r>
+            <w:r>
+              <w:rPr>
+                <w:rFonts w:ascii="Leelawadee" w:hAnsi="Leelawadee" w:cs="Leelawadee"/>
+                <w:sz w:val="26"/>
+                <w:szCs w:val="26"/>
+              </w:rPr>
               <w:t>Number of Blades: 5</w:t>
             </w:r>
           </w:p>
@@ -2919,6 +3119,14 @@
                 <w:sz w:val="26"/>
                 <w:szCs w:val="26"/>
               </w:rPr>
+              <w:t>-</w:t>
+            </w:r>
+            <w:r>
+              <w:rPr>
+                <w:rFonts w:ascii="Leelawadee" w:hAnsi="Leelawadee" w:cs="Leelawadee"/>
+                <w:sz w:val="26"/>
+                <w:szCs w:val="26"/>
+              </w:rPr>
               <w:t>Adjustable Tilting Head</w:t>
             </w:r>
           </w:p>
@@ -2937,6 +3145,14 @@
                 <w:szCs w:val="26"/>
               </w:rPr>
               <w:lastRenderedPageBreak/>
+              <w:t>-</w:t>
+            </w:r>
+            <w:r>
+              <w:rPr>
+                <w:rFonts w:ascii="Leelawadee" w:hAnsi="Leelawadee" w:cs="Leelawadee"/>
+                <w:sz w:val="26"/>
+                <w:szCs w:val="26"/>
+              </w:rPr>
               <w:t>Safety Grill</w:t>
             </w:r>
           </w:p>
@@ -2954,6 +3170,14 @@
                 <w:sz w:val="26"/>
                 <w:szCs w:val="26"/>
               </w:rPr>
+              <w:t>-</w:t>
+            </w:r>
+            <w:r>
+              <w:rPr>
+                <w:rFonts w:ascii="Leelawadee" w:hAnsi="Leelawadee" w:cs="Leelawadee"/>
+                <w:sz w:val="26"/>
+                <w:szCs w:val="26"/>
+              </w:rPr>
               <w:t>3 Speed Settings for Optimal Comfort</w:t>
             </w:r>
           </w:p>
@@ -2971,6 +3195,14 @@
                 <w:sz w:val="26"/>
                 <w:szCs w:val="26"/>
               </w:rPr>
+              <w:t>-</w:t>
+            </w:r>
+            <w:r>
+              <w:rPr>
+                <w:rFonts w:ascii="Leelawadee" w:hAnsi="Leelawadee" w:cs="Leelawadee"/>
+                <w:sz w:val="26"/>
+                <w:szCs w:val="26"/>
+              </w:rPr>
               <w:t>65 Watts with a Sturdy Base for Safety</w:t>
             </w:r>
           </w:p>
@@ -2988,10 +3220,16 @@
                 <w:sz w:val="26"/>
                 <w:szCs w:val="26"/>
               </w:rPr>
+              <w:t>-</w:t>
+            </w:r>
+            <w:r>
+              <w:rPr>
+                <w:rFonts w:ascii="Leelawadee" w:hAnsi="Leelawadee" w:cs="Leelawadee"/>
+                <w:sz w:val="26"/>
+                <w:szCs w:val="26"/>
+              </w:rPr>
               <w:t>Adjustable Angle for Airflow Direction</w:t>
             </w:r>
-            <w:bookmarkStart w:id="0" w:name="_GoBack"/>
-            <w:bookmarkEnd w:id="0"/>
           </w:p>
         </w:tc>
       </w:tr>
@@ -3049,6 +3287,8 @@
               </w:rPr>
               <w:t>Fresh Foldable Blade ceiling fan</w:t>
             </w:r>
+            <w:bookmarkStart w:id="0" w:name="_GoBack"/>
+            <w:bookmarkEnd w:id="0"/>
           </w:p>
         </w:tc>
         <w:tc>
@@ -4097,7 +4337,7 @@
 </file>
 
 <file path=customXml/itemProps1.xml><?xml version="1.0" encoding="utf-8"?>
-<ds:datastoreItem xmlns:ds="http://schemas.openxmlformats.org/officeDocument/2006/customXml" ds:itemID="{F1269A03-2446-450D-9ADA-554C52FCF1D2}">
+<ds:datastoreItem xmlns:ds="http://schemas.openxmlformats.org/officeDocument/2006/customXml" ds:itemID="{094C1884-3C44-4B12-9DCF-64D127733874}">
   <ds:schemaRefs>
     <ds:schemaRef ds:uri="http://schemas.openxmlformats.org/officeDocument/2006/bibliography"/>
   </ds:schemaRefs>

</xml_diff>